<commit_message>
Added Symfony Sandbox Added Nelson Documents
</commit_message>
<xml_diff>
--- a/docs/Report Card overview_UI and EBEIS Functionality.docx
+++ b/docs/Report Card overview_UI and EBEIS Functionality.docx
@@ -15,13 +15,7 @@
         <w:pStyle w:val="Subtitle"/>
       </w:pPr>
       <w:r>
-        <w:t>Draft d</w:t>
-      </w:r>
-      <w:r>
-        <w:t xml:space="preserve">escription of </w:t>
-      </w:r>
-      <w:r>
-        <w:t>functionality and user interface for EBEIS-generated report cards</w:t>
+        <w:t>Draft description of functionality and user interface for EBEIS-generated report cards</w:t>
       </w:r>
     </w:p>
     <w:p>
@@ -51,37 +45,36 @@
           <w:sz w:val="23"/>
           <w:szCs w:val="23"/>
         </w:rPr>
-        <w:t xml:space="preserve">, though the </w:t>
-      </w:r>
-      <w:proofErr w:type="spellStart"/>
+        <w:t>, though the PhilEd Data Project,</w:t>
+      </w:r>
       <w:r>
         <w:rPr>
           <w:sz w:val="23"/>
           <w:szCs w:val="23"/>
         </w:rPr>
-        <w:t>PhilEd</w:t>
-      </w:r>
-      <w:proofErr w:type="spellEnd"/>
+        <w:t xml:space="preserve"> </w:t>
+      </w:r>
       <w:r>
         <w:rPr>
           <w:sz w:val="23"/>
           <w:szCs w:val="23"/>
         </w:rPr>
-        <w:t xml:space="preserve"> Data Project,</w:t>
-      </w:r>
-      <w:r>
+        <w:t>is supporting DepED to develop standardized report cards for stakeholders at each level of the education system to utilize school and learner performance data for planning, decision-making and performance monitoring and accountability.  This initiative is in lockstep with other complementary DepED initiatives currently underway, including the development of the Enhanced Basic Education Information System (EBEIS) rationalization of the data collection and intake forms, the performance-based bonus program, and the revisions to the school-based management protocols.</w:t>
+      </w:r>
+    </w:p>
+    <w:p>
+      <w:pPr>
         <w:rPr>
           <w:sz w:val="23"/>
           <w:szCs w:val="23"/>
         </w:rPr>
-        <w:t xml:space="preserve"> </w:t>
-      </w:r>
+      </w:pPr>
       <w:r>
         <w:rPr>
           <w:sz w:val="23"/>
           <w:szCs w:val="23"/>
         </w:rPr>
-        <w:t>is supporting DepED to develop standardized report cards for stakeholders at each level of the education system to utilize school and learner performance data for planning, decision-making and performance monitoring and accountability.  This initiative is in lockstep with other complementary DepED initiatives currently underway, including the development of the Enhanced Basic Education Information System (EBEIS) rationalization of the data collection and intake forms, the performance-based bonus program, and the revisions to the school-based management protocols.</w:t>
+        <w:t xml:space="preserve">In September 2012, PhilEd Data, in collaboration with DepED, conducted a series of education stakeholder focus group workshops to elicit information priorities and preferences of each group.  Structured focus group workshops were held with Division and Regional Officers, School Heads and PTA representatives, and District and LSB representatives.  The feedback from these groups culminated a draft mock-up of a school report (see Attachment 1).  District, Division and LSB report cards will be similar though not identical.  </w:t>
       </w:r>
     </w:p>
     <w:p>
@@ -96,124 +89,7 @@
           <w:sz w:val="23"/>
           <w:szCs w:val="23"/>
         </w:rPr>
-        <w:t xml:space="preserve">In September 2012, </w:t>
-      </w:r>
-      <w:proofErr w:type="spellStart"/>
-      <w:r>
-        <w:rPr>
-          <w:sz w:val="23"/>
-          <w:szCs w:val="23"/>
-        </w:rPr>
-        <w:t>PhilEd</w:t>
-      </w:r>
-      <w:proofErr w:type="spellEnd"/>
-      <w:r>
-        <w:rPr>
-          <w:sz w:val="23"/>
-          <w:szCs w:val="23"/>
-        </w:rPr>
-        <w:t xml:space="preserve"> Data</w:t>
-      </w:r>
-      <w:r>
-        <w:rPr>
-          <w:sz w:val="23"/>
-          <w:szCs w:val="23"/>
-        </w:rPr>
-        <w:t>, in collaboration with DepED,</w:t>
-      </w:r>
-      <w:r>
-        <w:rPr>
-          <w:sz w:val="23"/>
-          <w:szCs w:val="23"/>
-        </w:rPr>
-        <w:t xml:space="preserve"> conducted a series of education stakeholder focus group workshops to elicit information priorities and preferences of each group.  Structured focus group workshops were held with Division and Regional Officers, School Heads and PTA representatives, and District and LSB representatives.  The feedback from these groups culminated a draft mock-up of a school report (see Attachment 1).  District, Division and LSB report cards will be similar though not identical.</w:t>
-      </w:r>
-      <w:r>
-        <w:rPr>
-          <w:sz w:val="23"/>
-          <w:szCs w:val="23"/>
-        </w:rPr>
-        <w:t xml:space="preserve">  </w:t>
-      </w:r>
-    </w:p>
-    <w:p>
-      <w:pPr>
-        <w:rPr>
-          <w:sz w:val="23"/>
-          <w:szCs w:val="23"/>
-        </w:rPr>
-      </w:pPr>
-      <w:r>
-        <w:rPr>
-          <w:sz w:val="23"/>
-          <w:szCs w:val="23"/>
-        </w:rPr>
-        <w:t xml:space="preserve">In proposing that the report cards be generated from the EBEIS, </w:t>
-      </w:r>
-      <w:proofErr w:type="spellStart"/>
-      <w:r>
-        <w:rPr>
-          <w:sz w:val="23"/>
-          <w:szCs w:val="23"/>
-        </w:rPr>
-        <w:t>PhilEd</w:t>
-      </w:r>
-      <w:proofErr w:type="spellEnd"/>
-      <w:r>
-        <w:rPr>
-          <w:sz w:val="23"/>
-          <w:szCs w:val="23"/>
-        </w:rPr>
-        <w:t xml:space="preserve"> Data recognizes that the EBEIS will require some modificat</w:t>
-      </w:r>
-      <w:r>
-        <w:rPr>
-          <w:sz w:val="23"/>
-          <w:szCs w:val="23"/>
-        </w:rPr>
-        <w:t>ions in order to accommodate the</w:t>
-      </w:r>
-      <w:r>
-        <w:rPr>
-          <w:sz w:val="23"/>
-          <w:szCs w:val="23"/>
-        </w:rPr>
-        <w:t>s</w:t>
-      </w:r>
-      <w:r>
-        <w:rPr>
-          <w:sz w:val="23"/>
-          <w:szCs w:val="23"/>
-        </w:rPr>
-        <w:t>e</w:t>
-      </w:r>
-      <w:r>
-        <w:rPr>
-          <w:sz w:val="23"/>
-          <w:szCs w:val="23"/>
-        </w:rPr>
-        <w:t xml:space="preserve"> reporting module</w:t>
-      </w:r>
-      <w:r>
-        <w:rPr>
-          <w:sz w:val="23"/>
-          <w:szCs w:val="23"/>
-        </w:rPr>
-        <w:t>s</w:t>
-      </w:r>
-      <w:r>
-        <w:rPr>
-          <w:sz w:val="23"/>
-          <w:szCs w:val="23"/>
-        </w:rPr>
-        <w:t>.  These proposed modifications are discussed below.</w:t>
-      </w:r>
-      <w:r>
-        <w:rPr>
-          <w:sz w:val="23"/>
-          <w:szCs w:val="23"/>
-        </w:rPr>
-        <w:t xml:space="preserve">  </w:t>
+        <w:t xml:space="preserve">In proposing that the report cards be generated from the EBEIS, PhilEd Data recognizes that the EBEIS will require some modifications in order to accommodate these reporting modules.  These proposed modifications are discussed below.  </w:t>
       </w:r>
     </w:p>
     <w:p>
@@ -226,16 +102,7 @@
     </w:p>
     <w:p>
       <w:r>
-        <w:t xml:space="preserve">The user should be able to access report cards on the left-hand menu bar of the EBEIS, similarly to how current reports are </w:t>
-      </w:r>
-      <w:r>
-        <w:t xml:space="preserve">currently </w:t>
-      </w:r>
-      <w:r>
-        <w:t>accessed.  Given that each user has role-based access privileges already, the user will have a pre-determined set of reports that he or she can access. For instance, school heads should only be able to access the school report card for their school. District Supervisors should be able to access District, LSB and School Report Cards.  Division Officers should be able to access Division report cards, as well as School, District and LSB report cards for those level</w:t>
-      </w:r>
-      <w:r>
-        <w:t>s in their jurisdiction, and so forth.</w:t>
+        <w:t>The user should be able to access report cards on the left-hand menu bar of the EBEIS, similarly to how current reports are currently accessed.  Given that each user has role-based access privileges already, the user will have a pre-determined set of reports that he or she can access. For instance, school heads should only be able to access the school report card for their school. District Supervisors should be able to access District, LSB and School Report Cards.  Division Officers should be able to access Division report cards, as well as School, District and LSB report cards for those levels in their jurisdiction, and so forth.</w:t>
       </w:r>
     </w:p>
     <w:p>
@@ -243,40 +110,7 @@
         <w:pStyle w:val="Heading1"/>
       </w:pPr>
       <w:r>
-        <w:t xml:space="preserve">Proposed </w:t>
-      </w:r>
-      <w:r>
-        <w:t>m</w:t>
-      </w:r>
-      <w:r>
-        <w:t xml:space="preserve">odifications </w:t>
-      </w:r>
-      <w:r>
-        <w:t xml:space="preserve">to </w:t>
-      </w:r>
-      <w:r>
-        <w:t>EBEIS</w:t>
-      </w:r>
-      <w:r>
-        <w:t xml:space="preserve"> </w:t>
-      </w:r>
-      <w:r>
-        <w:t xml:space="preserve">functionality </w:t>
-      </w:r>
-      <w:r>
-        <w:t xml:space="preserve">to generate </w:t>
-      </w:r>
-      <w:r>
-        <w:t>r</w:t>
-      </w:r>
-      <w:r>
-        <w:t xml:space="preserve">eport </w:t>
-      </w:r>
-      <w:r>
-        <w:t>c</w:t>
-      </w:r>
-      <w:r>
-        <w:t>ards</w:t>
+        <w:t>Proposed modifications to EBEIS functionality to generate report cards</w:t>
       </w:r>
     </w:p>
     <w:p>
@@ -290,66 +124,32 @@
           <w:tab w:val="num" w:pos="360"/>
         </w:tabs>
         <w:ind w:left="360"/>
-        <w:rPr>
-          <w:bCs/>
-          <w:iCs/>
-        </w:rPr>
-      </w:pPr>
-      <w:r>
-        <w:rPr>
-          <w:bCs/>
-          <w:iCs/>
+      </w:pPr>
+      <w:r>
+        <w:rPr>
           <w:u w:val="single"/>
         </w:rPr>
         <w:t>Enhanced reporting modules:</w:t>
       </w:r>
       <w:r>
-        <w:rPr>
-          <w:bCs/>
-          <w:iCs/>
-        </w:rPr>
         <w:t xml:space="preserve">  Given that most </w:t>
       </w:r>
       <w:r>
-        <w:rPr>
-          <w:bCs/>
-          <w:iCs/>
-        </w:rPr>
         <w:t xml:space="preserve">EBEIS </w:t>
       </w:r>
       <w:r>
-        <w:rPr>
-          <w:bCs/>
-          <w:iCs/>
-        </w:rPr>
         <w:t xml:space="preserve">reports are </w:t>
       </w:r>
       <w:r>
-        <w:rPr>
-          <w:bCs/>
-          <w:iCs/>
-        </w:rPr>
         <w:t xml:space="preserve">currently </w:t>
       </w:r>
       <w:r>
-        <w:rPr>
-          <w:bCs/>
-          <w:iCs/>
-        </w:rPr>
         <w:t>in tabular form and provide only temporal comparisons, EBEIS will need to be modified to produce the graphs and charts required by the report cards, as well as the comparative analysis between the various levels</w:t>
       </w:r>
       <w:r>
-        <w:rPr>
-          <w:bCs/>
-          <w:iCs/>
-        </w:rPr>
         <w:t>, especially for District- and Division-level report cards</w:t>
       </w:r>
       <w:r>
-        <w:rPr>
-          <w:bCs/>
-          <w:iCs/>
-        </w:rPr>
         <w:t>.</w:t>
       </w:r>
     </w:p>
@@ -364,25 +164,14 @@
           <w:tab w:val="num" w:pos="360"/>
         </w:tabs>
         <w:ind w:left="360"/>
-        <w:rPr>
-          <w:bCs/>
-          <w:iCs/>
-        </w:rPr>
-      </w:pPr>
-      <w:r>
-        <w:rPr>
-          <w:bCs/>
-          <w:iCs/>
+      </w:pPr>
+      <w:r>
+        <w:rPr>
           <w:u w:val="single"/>
         </w:rPr>
-        <w:lastRenderedPageBreak/>
         <w:t>Integrated NETRC/BEIS reports:</w:t>
       </w:r>
       <w:r>
-        <w:rPr>
-          <w:bCs/>
-          <w:iCs/>
-        </w:rPr>
         <w:t xml:space="preserve"> build on the already developed NETRC module in the EBEIS and establish routine protocols for obtaining and uploading NETRC data sets into secure EBEIS.  Incorporate additional variables (quartile distribution scores, etc) into the database.  </w:t>
       </w:r>
     </w:p>
@@ -399,14 +188,14 @@
         </w:tabs>
         <w:ind w:left="360"/>
         <w:rPr>
-          <w:rFonts w:asciiTheme="minorHAnsi" w:hAnsiTheme="minorHAnsi"/>
+          <w:rFonts w:ascii="Calibri" w:hAnsi="Calibri" w:cs="Calibri"/>
           <w:sz w:val="22"/>
           <w:szCs w:val="22"/>
         </w:rPr>
       </w:pPr>
       <w:r>
         <w:rPr>
-          <w:rFonts w:asciiTheme="minorHAnsi" w:hAnsiTheme="minorHAnsi"/>
+          <w:rFonts w:ascii="Calibri" w:hAnsi="Calibri" w:cs="Calibri"/>
           <w:sz w:val="22"/>
           <w:szCs w:val="22"/>
           <w:u w:val="single"/>
@@ -415,12 +204,22 @@
       </w:r>
       <w:r>
         <w:rPr>
-          <w:rFonts w:asciiTheme="minorHAnsi" w:hAnsiTheme="minorHAnsi"/>
+          <w:rFonts w:ascii="Calibri" w:hAnsi="Calibri" w:cs="Calibri"/>
           <w:sz w:val="22"/>
           <w:szCs w:val="22"/>
         </w:rPr>
         <w:t xml:space="preserve">  A personnel services module already exists in the EBEIS.  The key is to push the intake form down to the school level (currently divisions are supposed to enter the data).  The intake form should be modified to incorporate the overall score from the Competency-Based, Performance Appraisal System for Teachers (CB-PAST) form.</w:t>
       </w:r>
+    </w:p>
+    <w:p>
+      <w:pPr>
+        <w:pStyle w:val="USAIDbody"/>
+        <w:rPr>
+          <w:rFonts w:ascii="Calibri" w:hAnsi="Calibri" w:cs="Calibri"/>
+          <w:sz w:val="22"/>
+          <w:szCs w:val="22"/>
+        </w:rPr>
+      </w:pPr>
     </w:p>
     <w:p>
       <w:pPr>
@@ -435,14 +234,14 @@
         </w:tabs>
         <w:ind w:left="360"/>
         <w:rPr>
-          <w:rFonts w:asciiTheme="minorHAnsi" w:hAnsiTheme="minorHAnsi"/>
+          <w:rFonts w:ascii="Calibri" w:hAnsi="Calibri" w:cs="Calibri"/>
           <w:sz w:val="22"/>
           <w:szCs w:val="22"/>
         </w:rPr>
       </w:pPr>
       <w:r>
         <w:rPr>
-          <w:rFonts w:asciiTheme="minorHAnsi" w:hAnsiTheme="minorHAnsi"/>
+          <w:rFonts w:ascii="Calibri" w:hAnsi="Calibri" w:cs="Calibri"/>
           <w:sz w:val="22"/>
           <w:szCs w:val="22"/>
           <w:u w:val="single"/>
@@ -451,7 +250,7 @@
       </w:r>
       <w:r>
         <w:rPr>
-          <w:rFonts w:asciiTheme="minorHAnsi" w:hAnsiTheme="minorHAnsi"/>
+          <w:rFonts w:ascii="Calibri" w:hAnsi="Calibri" w:cs="Calibri"/>
           <w:sz w:val="22"/>
           <w:szCs w:val="22"/>
           <w:u w:val="single"/>
@@ -460,7 +259,7 @@
       </w:r>
       <w:r>
         <w:rPr>
-          <w:rFonts w:asciiTheme="minorHAnsi" w:hAnsiTheme="minorHAnsi"/>
+          <w:rFonts w:ascii="Calibri" w:hAnsi="Calibri" w:cs="Calibri"/>
           <w:sz w:val="22"/>
           <w:szCs w:val="22"/>
           <w:u w:val="single"/>
@@ -469,7 +268,7 @@
       </w:r>
       <w:r>
         <w:rPr>
-          <w:rFonts w:asciiTheme="minorHAnsi" w:hAnsiTheme="minorHAnsi"/>
+          <w:rFonts w:ascii="Calibri" w:hAnsi="Calibri" w:cs="Calibri"/>
           <w:sz w:val="22"/>
           <w:szCs w:val="22"/>
         </w:rPr>
@@ -481,13 +280,7 @@
         <w:pStyle w:val="Heading1"/>
       </w:pPr>
       <w:r>
-        <w:t xml:space="preserve">Next steps and </w:t>
-      </w:r>
-      <w:r>
-        <w:t xml:space="preserve">proposed </w:t>
-      </w:r>
-      <w:r>
-        <w:t>timetable</w:t>
+        <w:t>Next steps and proposed timetable</w:t>
       </w:r>
     </w:p>
     <w:p>
@@ -504,13 +297,7 @@
         </w:numPr>
       </w:pPr>
       <w:r>
-        <w:t>Develop detailed use case description for each module, and develop the EBEIS application modules, ready for beta testing (by January</w:t>
-      </w:r>
-      <w:r>
-        <w:t xml:space="preserve"> 2013</w:t>
-      </w:r>
-      <w:r>
-        <w:t>).</w:t>
+        <w:t>Develop detailed use case description for each module, and develop the EBEIS application modules, ready for beta testing (by January 2013).</w:t>
       </w:r>
     </w:p>
     <w:p>
@@ -522,13 +309,7 @@
         </w:numPr>
       </w:pPr>
       <w:r>
-        <w:t>Develop validation protocols for new data collected, such as textbooks and teacher performance (by February</w:t>
-      </w:r>
-      <w:r>
-        <w:t xml:space="preserve"> 2013</w:t>
-      </w:r>
-      <w:r>
-        <w:t>)</w:t>
+        <w:t>Develop validation protocols for new data collected, such as textbooks and teacher performance (by February 2013)</w:t>
       </w:r>
     </w:p>
     <w:p>
@@ -540,10 +321,7 @@
         </w:numPr>
       </w:pPr>
       <w:r>
-        <w:t>Pilot and test report card production facility and usability with stakeholders</w:t>
-      </w:r>
-      <w:r>
-        <w:t xml:space="preserve"> (by March 2013)</w:t>
+        <w:t>Pilot and test report card production facility and usability with stakeholders (by March 2013)</w:t>
       </w:r>
     </w:p>
     <w:p>
@@ -561,14 +339,12 @@
     <w:p>
       <w:pPr>
         <w:pStyle w:val="Heading1"/>
-      </w:pPr>
-      <w:proofErr w:type="gramStart"/>
-      <w:r>
-        <w:t>Attachment 1.</w:t>
-      </w:r>
-      <w:proofErr w:type="gramEnd"/>
-      <w:r>
-        <w:t xml:space="preserve"> School Report Card Mock-Up</w:t>
+        <w:rPr>
+          <w:rFonts w:cs="Arial"/>
+        </w:rPr>
+      </w:pPr>
+      <w:r>
+        <w:t>Attachment 1. School Report Card Mock-Up</w:t>
       </w:r>
     </w:p>
     <w:p/>
@@ -595,9 +371,9 @@
             <o:lock v:ext="edit" aspectratio="t"/>
           </v:shapetype>
           <v:shape id="_x0000_i1025" type="#_x0000_t75" style="width:77.25pt;height:49.5pt" o:ole="">
-            <v:imagedata r:id="rId8" o:title=""/>
+            <v:imagedata r:id="rId7" o:title=""/>
           </v:shape>
-          <o:OLEObject Type="Embed" ProgID="AcroExch.Document.7" ShapeID="_x0000_i1025" DrawAspect="Icon" ObjectID="_1411560702" r:id="rId9"/>
+          <o:OLEObject Type="Embed" ProgID="AcroExch.Document.7" ShapeID="_x0000_i1025" DrawAspect="Icon" ObjectID="_1411812870" r:id="rId8"/>
         </w:object>
       </w:r>
     </w:p>
@@ -678,7 +454,7 @@
         <w:ind w:left="720" w:hanging="360"/>
       </w:pPr>
     </w:lvl>
-    <w:lvl w:ilvl="1" w:tplc="04090019" w:tentative="1">
+    <w:lvl w:ilvl="1" w:tplc="04090019">
       <w:start w:val="1"/>
       <w:numFmt w:val="lowerLetter"/>
       <w:lvlText w:val="%2."/>
@@ -687,7 +463,7 @@
         <w:ind w:left="1440" w:hanging="360"/>
       </w:pPr>
     </w:lvl>
-    <w:lvl w:ilvl="2" w:tplc="0409001B" w:tentative="1">
+    <w:lvl w:ilvl="2" w:tplc="0409001B">
       <w:start w:val="1"/>
       <w:numFmt w:val="lowerRoman"/>
       <w:lvlText w:val="%3."/>
@@ -696,7 +472,7 @@
         <w:ind w:left="2160" w:hanging="180"/>
       </w:pPr>
     </w:lvl>
-    <w:lvl w:ilvl="3" w:tplc="0409000F" w:tentative="1">
+    <w:lvl w:ilvl="3" w:tplc="0409000F">
       <w:start w:val="1"/>
       <w:numFmt w:val="decimal"/>
       <w:lvlText w:val="%4."/>
@@ -705,7 +481,7 @@
         <w:ind w:left="2880" w:hanging="360"/>
       </w:pPr>
     </w:lvl>
-    <w:lvl w:ilvl="4" w:tplc="04090019" w:tentative="1">
+    <w:lvl w:ilvl="4" w:tplc="04090019">
       <w:start w:val="1"/>
       <w:numFmt w:val="lowerLetter"/>
       <w:lvlText w:val="%5."/>
@@ -714,7 +490,7 @@
         <w:ind w:left="3600" w:hanging="360"/>
       </w:pPr>
     </w:lvl>
-    <w:lvl w:ilvl="5" w:tplc="0409001B" w:tentative="1">
+    <w:lvl w:ilvl="5" w:tplc="0409001B">
       <w:start w:val="1"/>
       <w:numFmt w:val="lowerRoman"/>
       <w:lvlText w:val="%6."/>
@@ -723,7 +499,7 @@
         <w:ind w:left="4320" w:hanging="180"/>
       </w:pPr>
     </w:lvl>
-    <w:lvl w:ilvl="6" w:tplc="0409000F" w:tentative="1">
+    <w:lvl w:ilvl="6" w:tplc="0409000F">
       <w:start w:val="1"/>
       <w:numFmt w:val="decimal"/>
       <w:lvlText w:val="%7."/>
@@ -732,7 +508,7 @@
         <w:ind w:left="5040" w:hanging="360"/>
       </w:pPr>
     </w:lvl>
-    <w:lvl w:ilvl="7" w:tplc="04090019" w:tentative="1">
+    <w:lvl w:ilvl="7" w:tplc="04090019">
       <w:start w:val="1"/>
       <w:numFmt w:val="lowerLetter"/>
       <w:lvlText w:val="%8."/>
@@ -741,7 +517,7 @@
         <w:ind w:left="5760" w:hanging="360"/>
       </w:pPr>
     </w:lvl>
-    <w:lvl w:ilvl="8" w:tplc="0409001B" w:tentative="1">
+    <w:lvl w:ilvl="8" w:tplc="0409001B">
       <w:start w:val="1"/>
       <w:numFmt w:val="lowerRoman"/>
       <w:lvlText w:val="%9."/>
@@ -764,10 +540,10 @@
         <w:ind w:left="720" w:hanging="360"/>
       </w:pPr>
       <w:rPr>
-        <w:rFonts w:ascii="Symbol" w:hAnsi="Symbol" w:hint="default"/>
-      </w:rPr>
-    </w:lvl>
-    <w:lvl w:ilvl="1" w:tplc="04090003" w:tentative="1">
+        <w:rFonts w:ascii="Symbol" w:hAnsi="Symbol" w:cs="Symbol" w:hint="default"/>
+      </w:rPr>
+    </w:lvl>
+    <w:lvl w:ilvl="1" w:tplc="04090003">
       <w:start w:val="1"/>
       <w:numFmt w:val="bullet"/>
       <w:lvlText w:val="o"/>
@@ -779,7 +555,7 @@
         <w:rFonts w:ascii="Courier New" w:hAnsi="Courier New" w:cs="Courier New" w:hint="default"/>
       </w:rPr>
     </w:lvl>
-    <w:lvl w:ilvl="2" w:tplc="04090005" w:tentative="1">
+    <w:lvl w:ilvl="2" w:tplc="04090005">
       <w:start w:val="1"/>
       <w:numFmt w:val="bullet"/>
       <w:lvlText w:val=""/>
@@ -788,10 +564,10 @@
         <w:ind w:left="2160" w:hanging="360"/>
       </w:pPr>
       <w:rPr>
-        <w:rFonts w:ascii="Wingdings" w:hAnsi="Wingdings" w:hint="default"/>
-      </w:rPr>
-    </w:lvl>
-    <w:lvl w:ilvl="3" w:tplc="04090001" w:tentative="1">
+        <w:rFonts w:ascii="Wingdings" w:hAnsi="Wingdings" w:cs="Wingdings" w:hint="default"/>
+      </w:rPr>
+    </w:lvl>
+    <w:lvl w:ilvl="3" w:tplc="04090001">
       <w:start w:val="1"/>
       <w:numFmt w:val="bullet"/>
       <w:lvlText w:val=""/>
@@ -800,10 +576,10 @@
         <w:ind w:left="2880" w:hanging="360"/>
       </w:pPr>
       <w:rPr>
-        <w:rFonts w:ascii="Symbol" w:hAnsi="Symbol" w:hint="default"/>
-      </w:rPr>
-    </w:lvl>
-    <w:lvl w:ilvl="4" w:tplc="04090003" w:tentative="1">
+        <w:rFonts w:ascii="Symbol" w:hAnsi="Symbol" w:cs="Symbol" w:hint="default"/>
+      </w:rPr>
+    </w:lvl>
+    <w:lvl w:ilvl="4" w:tplc="04090003">
       <w:start w:val="1"/>
       <w:numFmt w:val="bullet"/>
       <w:lvlText w:val="o"/>
@@ -815,7 +591,7 @@
         <w:rFonts w:ascii="Courier New" w:hAnsi="Courier New" w:cs="Courier New" w:hint="default"/>
       </w:rPr>
     </w:lvl>
-    <w:lvl w:ilvl="5" w:tplc="04090005" w:tentative="1">
+    <w:lvl w:ilvl="5" w:tplc="04090005">
       <w:start w:val="1"/>
       <w:numFmt w:val="bullet"/>
       <w:lvlText w:val=""/>
@@ -824,10 +600,10 @@
         <w:ind w:left="4320" w:hanging="360"/>
       </w:pPr>
       <w:rPr>
-        <w:rFonts w:ascii="Wingdings" w:hAnsi="Wingdings" w:hint="default"/>
-      </w:rPr>
-    </w:lvl>
-    <w:lvl w:ilvl="6" w:tplc="04090001" w:tentative="1">
+        <w:rFonts w:ascii="Wingdings" w:hAnsi="Wingdings" w:cs="Wingdings" w:hint="default"/>
+      </w:rPr>
+    </w:lvl>
+    <w:lvl w:ilvl="6" w:tplc="04090001">
       <w:start w:val="1"/>
       <w:numFmt w:val="bullet"/>
       <w:lvlText w:val=""/>
@@ -836,10 +612,10 @@
         <w:ind w:left="5040" w:hanging="360"/>
       </w:pPr>
       <w:rPr>
-        <w:rFonts w:ascii="Symbol" w:hAnsi="Symbol" w:hint="default"/>
-      </w:rPr>
-    </w:lvl>
-    <w:lvl w:ilvl="7" w:tplc="04090003" w:tentative="1">
+        <w:rFonts w:ascii="Symbol" w:hAnsi="Symbol" w:cs="Symbol" w:hint="default"/>
+      </w:rPr>
+    </w:lvl>
+    <w:lvl w:ilvl="7" w:tplc="04090003">
       <w:start w:val="1"/>
       <w:numFmt w:val="bullet"/>
       <w:lvlText w:val="o"/>
@@ -851,7 +627,7 @@
         <w:rFonts w:ascii="Courier New" w:hAnsi="Courier New" w:cs="Courier New" w:hint="default"/>
       </w:rPr>
     </w:lvl>
-    <w:lvl w:ilvl="8" w:tplc="04090005" w:tentative="1">
+    <w:lvl w:ilvl="8" w:tplc="04090005">
       <w:start w:val="1"/>
       <w:numFmt w:val="bullet"/>
       <w:lvlText w:val=""/>
@@ -860,7 +636,7 @@
         <w:ind w:left="6480" w:hanging="360"/>
       </w:pPr>
       <w:rPr>
-        <w:rFonts w:ascii="Wingdings" w:hAnsi="Wingdings" w:hint="default"/>
+        <w:rFonts w:ascii="Wingdings" w:hAnsi="Wingdings" w:cs="Wingdings" w:hint="default"/>
       </w:rPr>
     </w:lvl>
   </w:abstractNum>
@@ -895,10 +671,10 @@
         <w:ind w:left="1440" w:hanging="360"/>
       </w:pPr>
       <w:rPr>
-        <w:rFonts w:ascii="Arial" w:hAnsi="Arial" w:hint="default"/>
-      </w:rPr>
-    </w:lvl>
-    <w:lvl w:ilvl="2" w:tplc="7A34BA16" w:tentative="1">
+        <w:rFonts w:ascii="Arial" w:hAnsi="Arial" w:cs="Arial" w:hint="default"/>
+      </w:rPr>
+    </w:lvl>
+    <w:lvl w:ilvl="2" w:tplc="7A34BA16">
       <w:start w:val="1"/>
       <w:numFmt w:val="bullet"/>
       <w:lvlText w:val="•"/>
@@ -910,10 +686,10 @@
         <w:ind w:left="2160" w:hanging="360"/>
       </w:pPr>
       <w:rPr>
-        <w:rFonts w:ascii="Arial" w:hAnsi="Arial" w:hint="default"/>
-      </w:rPr>
-    </w:lvl>
-    <w:lvl w:ilvl="3" w:tplc="601EBEB0" w:tentative="1">
+        <w:rFonts w:ascii="Arial" w:hAnsi="Arial" w:cs="Arial" w:hint="default"/>
+      </w:rPr>
+    </w:lvl>
+    <w:lvl w:ilvl="3" w:tplc="601EBEB0">
       <w:start w:val="1"/>
       <w:numFmt w:val="bullet"/>
       <w:lvlText w:val="•"/>
@@ -925,10 +701,10 @@
         <w:ind w:left="2880" w:hanging="360"/>
       </w:pPr>
       <w:rPr>
-        <w:rFonts w:ascii="Arial" w:hAnsi="Arial" w:hint="default"/>
-      </w:rPr>
-    </w:lvl>
-    <w:lvl w:ilvl="4" w:tplc="E9DE98A6" w:tentative="1">
+        <w:rFonts w:ascii="Arial" w:hAnsi="Arial" w:cs="Arial" w:hint="default"/>
+      </w:rPr>
+    </w:lvl>
+    <w:lvl w:ilvl="4" w:tplc="E9DE98A6">
       <w:start w:val="1"/>
       <w:numFmt w:val="bullet"/>
       <w:lvlText w:val="•"/>
@@ -940,10 +716,10 @@
         <w:ind w:left="3600" w:hanging="360"/>
       </w:pPr>
       <w:rPr>
-        <w:rFonts w:ascii="Arial" w:hAnsi="Arial" w:hint="default"/>
-      </w:rPr>
-    </w:lvl>
-    <w:lvl w:ilvl="5" w:tplc="B06EEF2C" w:tentative="1">
+        <w:rFonts w:ascii="Arial" w:hAnsi="Arial" w:cs="Arial" w:hint="default"/>
+      </w:rPr>
+    </w:lvl>
+    <w:lvl w:ilvl="5" w:tplc="B06EEF2C">
       <w:start w:val="1"/>
       <w:numFmt w:val="bullet"/>
       <w:lvlText w:val="•"/>
@@ -955,10 +731,10 @@
         <w:ind w:left="4320" w:hanging="360"/>
       </w:pPr>
       <w:rPr>
-        <w:rFonts w:ascii="Arial" w:hAnsi="Arial" w:hint="default"/>
-      </w:rPr>
-    </w:lvl>
-    <w:lvl w:ilvl="6" w:tplc="05F6291E" w:tentative="1">
+        <w:rFonts w:ascii="Arial" w:hAnsi="Arial" w:cs="Arial" w:hint="default"/>
+      </w:rPr>
+    </w:lvl>
+    <w:lvl w:ilvl="6" w:tplc="05F6291E">
       <w:start w:val="1"/>
       <w:numFmt w:val="bullet"/>
       <w:lvlText w:val="•"/>
@@ -970,10 +746,10 @@
         <w:ind w:left="5040" w:hanging="360"/>
       </w:pPr>
       <w:rPr>
-        <w:rFonts w:ascii="Arial" w:hAnsi="Arial" w:hint="default"/>
-      </w:rPr>
-    </w:lvl>
-    <w:lvl w:ilvl="7" w:tplc="AE8013E0" w:tentative="1">
+        <w:rFonts w:ascii="Arial" w:hAnsi="Arial" w:cs="Arial" w:hint="default"/>
+      </w:rPr>
+    </w:lvl>
+    <w:lvl w:ilvl="7" w:tplc="AE8013E0">
       <w:start w:val="1"/>
       <w:numFmt w:val="bullet"/>
       <w:lvlText w:val="•"/>
@@ -985,10 +761,10 @@
         <w:ind w:left="5760" w:hanging="360"/>
       </w:pPr>
       <w:rPr>
-        <w:rFonts w:ascii="Arial" w:hAnsi="Arial" w:hint="default"/>
-      </w:rPr>
-    </w:lvl>
-    <w:lvl w:ilvl="8" w:tplc="C8644FC4" w:tentative="1">
+        <w:rFonts w:ascii="Arial" w:hAnsi="Arial" w:cs="Arial" w:hint="default"/>
+      </w:rPr>
+    </w:lvl>
+    <w:lvl w:ilvl="8" w:tplc="C8644FC4">
       <w:start w:val="1"/>
       <w:numFmt w:val="bullet"/>
       <w:lvlText w:val="•"/>
@@ -1000,7 +776,7 @@
         <w:ind w:left="6480" w:hanging="360"/>
       </w:pPr>
       <w:rPr>
-        <w:rFonts w:ascii="Arial" w:hAnsi="Arial" w:hint="default"/>
+        <w:rFonts w:ascii="Arial" w:hAnsi="Arial" w:cs="Arial" w:hint="default"/>
       </w:rPr>
     </w:lvl>
   </w:abstractNum>
@@ -1035,10 +811,10 @@
         <w:ind w:left="1440" w:hanging="360"/>
       </w:pPr>
       <w:rPr>
-        <w:rFonts w:ascii="Arial" w:hAnsi="Arial" w:hint="default"/>
-      </w:rPr>
-    </w:lvl>
-    <w:lvl w:ilvl="2" w:tplc="7A34BA16" w:tentative="1">
+        <w:rFonts w:ascii="Arial" w:hAnsi="Arial" w:cs="Arial" w:hint="default"/>
+      </w:rPr>
+    </w:lvl>
+    <w:lvl w:ilvl="2" w:tplc="7A34BA16">
       <w:start w:val="1"/>
       <w:numFmt w:val="bullet"/>
       <w:lvlText w:val="•"/>
@@ -1050,10 +826,10 @@
         <w:ind w:left="2160" w:hanging="360"/>
       </w:pPr>
       <w:rPr>
-        <w:rFonts w:ascii="Arial" w:hAnsi="Arial" w:hint="default"/>
-      </w:rPr>
-    </w:lvl>
-    <w:lvl w:ilvl="3" w:tplc="601EBEB0" w:tentative="1">
+        <w:rFonts w:ascii="Arial" w:hAnsi="Arial" w:cs="Arial" w:hint="default"/>
+      </w:rPr>
+    </w:lvl>
+    <w:lvl w:ilvl="3" w:tplc="601EBEB0">
       <w:start w:val="1"/>
       <w:numFmt w:val="bullet"/>
       <w:lvlText w:val="•"/>
@@ -1065,10 +841,10 @@
         <w:ind w:left="2880" w:hanging="360"/>
       </w:pPr>
       <w:rPr>
-        <w:rFonts w:ascii="Arial" w:hAnsi="Arial" w:hint="default"/>
-      </w:rPr>
-    </w:lvl>
-    <w:lvl w:ilvl="4" w:tplc="E9DE98A6" w:tentative="1">
+        <w:rFonts w:ascii="Arial" w:hAnsi="Arial" w:cs="Arial" w:hint="default"/>
+      </w:rPr>
+    </w:lvl>
+    <w:lvl w:ilvl="4" w:tplc="E9DE98A6">
       <w:start w:val="1"/>
       <w:numFmt w:val="bullet"/>
       <w:lvlText w:val="•"/>
@@ -1080,10 +856,10 @@
         <w:ind w:left="3600" w:hanging="360"/>
       </w:pPr>
       <w:rPr>
-        <w:rFonts w:ascii="Arial" w:hAnsi="Arial" w:hint="default"/>
-      </w:rPr>
-    </w:lvl>
-    <w:lvl w:ilvl="5" w:tplc="B06EEF2C" w:tentative="1">
+        <w:rFonts w:ascii="Arial" w:hAnsi="Arial" w:cs="Arial" w:hint="default"/>
+      </w:rPr>
+    </w:lvl>
+    <w:lvl w:ilvl="5" w:tplc="B06EEF2C">
       <w:start w:val="1"/>
       <w:numFmt w:val="bullet"/>
       <w:lvlText w:val="•"/>
@@ -1095,10 +871,10 @@
         <w:ind w:left="4320" w:hanging="360"/>
       </w:pPr>
       <w:rPr>
-        <w:rFonts w:ascii="Arial" w:hAnsi="Arial" w:hint="default"/>
-      </w:rPr>
-    </w:lvl>
-    <w:lvl w:ilvl="6" w:tplc="05F6291E" w:tentative="1">
+        <w:rFonts w:ascii="Arial" w:hAnsi="Arial" w:cs="Arial" w:hint="default"/>
+      </w:rPr>
+    </w:lvl>
+    <w:lvl w:ilvl="6" w:tplc="05F6291E">
       <w:start w:val="1"/>
       <w:numFmt w:val="bullet"/>
       <w:lvlText w:val="•"/>
@@ -1110,10 +886,10 @@
         <w:ind w:left="5040" w:hanging="360"/>
       </w:pPr>
       <w:rPr>
-        <w:rFonts w:ascii="Arial" w:hAnsi="Arial" w:hint="default"/>
-      </w:rPr>
-    </w:lvl>
-    <w:lvl w:ilvl="7" w:tplc="AE8013E0" w:tentative="1">
+        <w:rFonts w:ascii="Arial" w:hAnsi="Arial" w:cs="Arial" w:hint="default"/>
+      </w:rPr>
+    </w:lvl>
+    <w:lvl w:ilvl="7" w:tplc="AE8013E0">
       <w:start w:val="1"/>
       <w:numFmt w:val="bullet"/>
       <w:lvlText w:val="•"/>
@@ -1125,10 +901,10 @@
         <w:ind w:left="5760" w:hanging="360"/>
       </w:pPr>
       <w:rPr>
-        <w:rFonts w:ascii="Arial" w:hAnsi="Arial" w:hint="default"/>
-      </w:rPr>
-    </w:lvl>
-    <w:lvl w:ilvl="8" w:tplc="C8644FC4" w:tentative="1">
+        <w:rFonts w:ascii="Arial" w:hAnsi="Arial" w:cs="Arial" w:hint="default"/>
+      </w:rPr>
+    </w:lvl>
+    <w:lvl w:ilvl="8" w:tplc="C8644FC4">
       <w:start w:val="1"/>
       <w:numFmt w:val="bullet"/>
       <w:lvlText w:val="•"/>
@@ -1140,7 +916,7 @@
         <w:ind w:left="6480" w:hanging="360"/>
       </w:pPr>
       <w:rPr>
-        <w:rFonts w:ascii="Arial" w:hAnsi="Arial" w:hint="default"/>
+        <w:rFonts w:ascii="Arial" w:hAnsi="Arial" w:cs="Arial" w:hint="default"/>
       </w:rPr>
     </w:lvl>
   </w:abstractNum>
@@ -1164,45 +940,41 @@
   <w:docDefaults>
     <w:rPrDefault>
       <w:rPr>
-        <w:rFonts w:asciiTheme="minorHAnsi" w:eastAsiaTheme="minorHAnsi" w:hAnsiTheme="minorHAnsi" w:cstheme="minorBidi"/>
+        <w:rFonts w:ascii="Calibri" w:eastAsia="Calibri" w:hAnsi="Calibri" w:cs="Arial"/>
         <w:sz w:val="22"/>
         <w:szCs w:val="22"/>
-        <w:lang w:val="en-US" w:eastAsia="en-US" w:bidi="ar-SA"/>
+        <w:lang w:val="en-PH" w:eastAsia="en-PH" w:bidi="ar-SA"/>
       </w:rPr>
     </w:rPrDefault>
-    <w:pPrDefault>
-      <w:pPr>
-        <w:spacing w:after="200" w:line="276" w:lineRule="auto"/>
-      </w:pPr>
-    </w:pPrDefault>
+    <w:pPrDefault/>
   </w:docDefaults>
   <w:latentStyles w:defLockedState="0" w:defUIPriority="99" w:defSemiHidden="1" w:defUnhideWhenUsed="1" w:defQFormat="0" w:count="267">
-    <w:lsdException w:name="Normal" w:semiHidden="0" w:uiPriority="0" w:unhideWhenUsed="0" w:qFormat="1"/>
-    <w:lsdException w:name="heading 1" w:semiHidden="0" w:uiPriority="9" w:unhideWhenUsed="0" w:qFormat="1"/>
-    <w:lsdException w:name="heading 2" w:uiPriority="9" w:qFormat="1"/>
-    <w:lsdException w:name="heading 3" w:uiPriority="9" w:qFormat="1"/>
-    <w:lsdException w:name="heading 4" w:uiPriority="9" w:qFormat="1"/>
-    <w:lsdException w:name="heading 5" w:uiPriority="9" w:qFormat="1"/>
-    <w:lsdException w:name="heading 6" w:uiPriority="9" w:qFormat="1"/>
-    <w:lsdException w:name="heading 7" w:uiPriority="9" w:qFormat="1"/>
-    <w:lsdException w:name="heading 8" w:uiPriority="9" w:qFormat="1"/>
-    <w:lsdException w:name="heading 9" w:uiPriority="9" w:qFormat="1"/>
-    <w:lsdException w:name="toc 1" w:uiPriority="39"/>
-    <w:lsdException w:name="toc 2" w:uiPriority="39"/>
-    <w:lsdException w:name="toc 3" w:uiPriority="39"/>
-    <w:lsdException w:name="toc 4" w:uiPriority="39"/>
-    <w:lsdException w:name="toc 5" w:uiPriority="39"/>
-    <w:lsdException w:name="toc 6" w:uiPriority="39"/>
-    <w:lsdException w:name="toc 7" w:uiPriority="39"/>
-    <w:lsdException w:name="toc 8" w:uiPriority="39"/>
-    <w:lsdException w:name="toc 9" w:uiPriority="39"/>
-    <w:lsdException w:name="caption" w:uiPriority="35" w:qFormat="1"/>
-    <w:lsdException w:name="Title" w:semiHidden="0" w:uiPriority="10" w:unhideWhenUsed="0" w:qFormat="1"/>
-    <w:lsdException w:name="Default Paragraph Font" w:uiPriority="1"/>
-    <w:lsdException w:name="Subtitle" w:semiHidden="0" w:uiPriority="11" w:unhideWhenUsed="0" w:qFormat="1"/>
-    <w:lsdException w:name="Strong" w:semiHidden="0" w:uiPriority="22" w:unhideWhenUsed="0" w:qFormat="1"/>
-    <w:lsdException w:name="Emphasis" w:semiHidden="0" w:uiPriority="20" w:unhideWhenUsed="0" w:qFormat="1"/>
-    <w:lsdException w:name="Table Grid" w:semiHidden="0" w:uiPriority="59" w:unhideWhenUsed="0"/>
+    <w:lsdException w:name="Normal" w:locked="1" w:semiHidden="0" w:uiPriority="0" w:unhideWhenUsed="0" w:qFormat="1"/>
+    <w:lsdException w:name="heading 1" w:locked="1" w:semiHidden="0" w:uiPriority="0" w:unhideWhenUsed="0" w:qFormat="1"/>
+    <w:lsdException w:name="heading 2" w:locked="1" w:semiHidden="0" w:uiPriority="0" w:unhideWhenUsed="0" w:qFormat="1"/>
+    <w:lsdException w:name="heading 3" w:locked="1" w:uiPriority="0" w:qFormat="1"/>
+    <w:lsdException w:name="heading 4" w:locked="1" w:uiPriority="0" w:qFormat="1"/>
+    <w:lsdException w:name="heading 5" w:locked="1" w:uiPriority="0" w:qFormat="1"/>
+    <w:lsdException w:name="heading 6" w:locked="1" w:uiPriority="0" w:qFormat="1"/>
+    <w:lsdException w:name="heading 7" w:locked="1" w:uiPriority="0" w:qFormat="1"/>
+    <w:lsdException w:name="heading 8" w:locked="1" w:uiPriority="0" w:qFormat="1"/>
+    <w:lsdException w:name="heading 9" w:locked="1" w:uiPriority="0" w:qFormat="1"/>
+    <w:lsdException w:name="toc 1" w:locked="1" w:semiHidden="0" w:uiPriority="0" w:unhideWhenUsed="0"/>
+    <w:lsdException w:name="toc 2" w:locked="1" w:semiHidden="0" w:uiPriority="0" w:unhideWhenUsed="0"/>
+    <w:lsdException w:name="toc 3" w:locked="1" w:semiHidden="0" w:uiPriority="0" w:unhideWhenUsed="0"/>
+    <w:lsdException w:name="toc 4" w:locked="1" w:semiHidden="0" w:uiPriority="0" w:unhideWhenUsed="0"/>
+    <w:lsdException w:name="toc 5" w:locked="1" w:semiHidden="0" w:uiPriority="0" w:unhideWhenUsed="0"/>
+    <w:lsdException w:name="toc 6" w:locked="1" w:semiHidden="0" w:uiPriority="0" w:unhideWhenUsed="0"/>
+    <w:lsdException w:name="toc 7" w:locked="1" w:semiHidden="0" w:uiPriority="0" w:unhideWhenUsed="0"/>
+    <w:lsdException w:name="toc 8" w:locked="1" w:semiHidden="0" w:uiPriority="0" w:unhideWhenUsed="0"/>
+    <w:lsdException w:name="toc 9" w:locked="1" w:semiHidden="0" w:uiPriority="0" w:unhideWhenUsed="0"/>
+    <w:lsdException w:name="caption" w:locked="1" w:uiPriority="0" w:qFormat="1"/>
+    <w:lsdException w:name="Title" w:locked="1" w:semiHidden="0" w:uiPriority="0" w:unhideWhenUsed="0" w:qFormat="1"/>
+    <w:lsdException w:name="Default Paragraph Font" w:locked="1" w:semiHidden="0" w:uiPriority="0" w:unhideWhenUsed="0"/>
+    <w:lsdException w:name="Subtitle" w:locked="1" w:semiHidden="0" w:uiPriority="0" w:unhideWhenUsed="0" w:qFormat="1"/>
+    <w:lsdException w:name="Strong" w:locked="1" w:semiHidden="0" w:uiPriority="0" w:unhideWhenUsed="0" w:qFormat="1"/>
+    <w:lsdException w:name="Emphasis" w:locked="1" w:semiHidden="0" w:uiPriority="0" w:unhideWhenUsed="0" w:qFormat="1"/>
+    <w:lsdException w:name="Table Grid" w:locked="1" w:semiHidden="0" w:uiPriority="0" w:unhideWhenUsed="0"/>
     <w:lsdException w:name="Placeholder Text" w:unhideWhenUsed="0"/>
     <w:lsdException w:name="No Spacing" w:semiHidden="0" w:uiPriority="1" w:unhideWhenUsed="0" w:qFormat="1"/>
     <w:lsdException w:name="Light Shading" w:semiHidden="0" w:uiPriority="60" w:unhideWhenUsed="0"/>
@@ -1319,13 +1091,20 @@
     <w:name w:val="Normal"/>
     <w:qFormat/>
     <w:rsid w:val="00126F2F"/>
+    <w:pPr>
+      <w:spacing w:after="200" w:line="276" w:lineRule="auto"/>
+    </w:pPr>
+    <w:rPr>
+      <w:rFonts w:cs="Calibri"/>
+      <w:lang w:val="en-US" w:eastAsia="en-US"/>
+    </w:rPr>
   </w:style>
   <w:style w:type="paragraph" w:styleId="Heading1">
     <w:name w:val="heading 1"/>
     <w:basedOn w:val="Normal"/>
     <w:next w:val="Normal"/>
     <w:link w:val="Heading1Char"/>
-    <w:uiPriority w:val="9"/>
+    <w:uiPriority w:val="99"/>
     <w:qFormat/>
     <w:rsid w:val="001A1BC6"/>
     <w:pPr>
@@ -1335,10 +1114,10 @@
       <w:outlineLvl w:val="0"/>
     </w:pPr>
     <w:rPr>
-      <w:rFonts w:asciiTheme="majorHAnsi" w:eastAsiaTheme="majorEastAsia" w:hAnsiTheme="majorHAnsi" w:cstheme="majorBidi"/>
+      <w:rFonts w:ascii="Cambria" w:eastAsia="Times New Roman" w:hAnsi="Cambria" w:cs="Cambria"/>
       <w:b/>
       <w:bCs/>
-      <w:color w:val="365F91" w:themeColor="accent1" w:themeShade="BF"/>
+      <w:color w:val="365F91"/>
       <w:sz w:val="28"/>
       <w:szCs w:val="28"/>
     </w:rPr>
@@ -1348,8 +1127,7 @@
     <w:basedOn w:val="Normal"/>
     <w:next w:val="Normal"/>
     <w:link w:val="Heading2Char"/>
-    <w:uiPriority w:val="9"/>
-    <w:unhideWhenUsed/>
+    <w:uiPriority w:val="99"/>
     <w:qFormat/>
     <w:rsid w:val="005105F7"/>
     <w:pPr>
@@ -1359,19 +1137,18 @@
       <w:outlineLvl w:val="1"/>
     </w:pPr>
     <w:rPr>
-      <w:rFonts w:asciiTheme="majorHAnsi" w:eastAsiaTheme="majorEastAsia" w:hAnsiTheme="majorHAnsi" w:cstheme="majorBidi"/>
+      <w:rFonts w:ascii="Cambria" w:eastAsia="Times New Roman" w:hAnsi="Cambria" w:cs="Cambria"/>
       <w:b/>
       <w:bCs/>
-      <w:color w:val="4F81BD" w:themeColor="accent1"/>
+      <w:color w:val="4F81BD"/>
       <w:sz w:val="26"/>
       <w:szCs w:val="26"/>
     </w:rPr>
   </w:style>
   <w:style w:type="character" w:default="1" w:styleId="DefaultParagraphFont">
     <w:name w:val="Default Paragraph Font"/>
-    <w:uiPriority w:val="1"/>
+    <w:uiPriority w:val="99"/>
     <w:semiHidden/>
-    <w:unhideWhenUsed/>
   </w:style>
   <w:style w:type="table" w:default="1" w:styleId="TableNormal">
     <w:name w:val="Normal Table"/>
@@ -1395,24 +1172,55 @@
     <w:semiHidden/>
     <w:unhideWhenUsed/>
   </w:style>
+  <w:style w:type="character" w:customStyle="1" w:styleId="Heading1Char">
+    <w:name w:val="Heading 1 Char"/>
+    <w:basedOn w:val="DefaultParagraphFont"/>
+    <w:link w:val="Heading1"/>
+    <w:uiPriority w:val="99"/>
+    <w:locked/>
+    <w:rsid w:val="001A1BC6"/>
+    <w:rPr>
+      <w:rFonts w:ascii="Cambria" w:hAnsi="Cambria" w:cs="Cambria"/>
+      <w:b/>
+      <w:bCs/>
+      <w:color w:val="365F91"/>
+      <w:sz w:val="28"/>
+      <w:szCs w:val="28"/>
+    </w:rPr>
+  </w:style>
+  <w:style w:type="character" w:customStyle="1" w:styleId="Heading2Char">
+    <w:name w:val="Heading 2 Char"/>
+    <w:basedOn w:val="DefaultParagraphFont"/>
+    <w:link w:val="Heading2"/>
+    <w:uiPriority w:val="99"/>
+    <w:locked/>
+    <w:rsid w:val="005105F7"/>
+    <w:rPr>
+      <w:rFonts w:ascii="Cambria" w:hAnsi="Cambria" w:cs="Cambria"/>
+      <w:b/>
+      <w:bCs/>
+      <w:color w:val="4F81BD"/>
+      <w:sz w:val="26"/>
+      <w:szCs w:val="26"/>
+    </w:rPr>
+  </w:style>
   <w:style w:type="paragraph" w:styleId="Title">
     <w:name w:val="Title"/>
     <w:basedOn w:val="Normal"/>
     <w:next w:val="Normal"/>
     <w:link w:val="TitleChar"/>
-    <w:uiPriority w:val="10"/>
+    <w:uiPriority w:val="99"/>
     <w:qFormat/>
     <w:rsid w:val="00392ACF"/>
     <w:pPr>
       <w:pBdr>
-        <w:bottom w:val="single" w:sz="8" w:space="4" w:color="4F81BD" w:themeColor="accent1"/>
+        <w:bottom w:val="single" w:sz="8" w:space="4" w:color="4F81BD"/>
       </w:pBdr>
       <w:spacing w:after="300" w:line="240" w:lineRule="auto"/>
-      <w:contextualSpacing/>
     </w:pPr>
     <w:rPr>
-      <w:rFonts w:asciiTheme="majorHAnsi" w:eastAsiaTheme="majorEastAsia" w:hAnsiTheme="majorHAnsi" w:cstheme="majorBidi"/>
-      <w:color w:val="17365D" w:themeColor="text2" w:themeShade="BF"/>
+      <w:rFonts w:ascii="Cambria" w:eastAsia="Times New Roman" w:hAnsi="Cambria" w:cs="Cambria"/>
+      <w:color w:val="17365D"/>
       <w:spacing w:val="5"/>
       <w:kern w:val="28"/>
       <w:sz w:val="52"/>
@@ -1423,11 +1231,12 @@
     <w:name w:val="Title Char"/>
     <w:basedOn w:val="DefaultParagraphFont"/>
     <w:link w:val="Title"/>
-    <w:uiPriority w:val="10"/>
+    <w:uiPriority w:val="99"/>
+    <w:locked/>
     <w:rsid w:val="00392ACF"/>
     <w:rPr>
-      <w:rFonts w:asciiTheme="majorHAnsi" w:eastAsiaTheme="majorEastAsia" w:hAnsiTheme="majorHAnsi" w:cstheme="majorBidi"/>
-      <w:color w:val="17365D" w:themeColor="text2" w:themeShade="BF"/>
+      <w:rFonts w:ascii="Cambria" w:hAnsi="Cambria" w:cs="Cambria"/>
+      <w:color w:val="17365D"/>
       <w:spacing w:val="5"/>
       <w:kern w:val="28"/>
       <w:sz w:val="52"/>
@@ -1439,7 +1248,7 @@
     <w:basedOn w:val="Normal"/>
     <w:next w:val="Normal"/>
     <w:link w:val="SubtitleChar"/>
-    <w:uiPriority w:val="11"/>
+    <w:uiPriority w:val="99"/>
     <w:qFormat/>
     <w:rsid w:val="00392ACF"/>
     <w:pPr>
@@ -1448,10 +1257,10 @@
       </w:numPr>
     </w:pPr>
     <w:rPr>
-      <w:rFonts w:asciiTheme="majorHAnsi" w:eastAsiaTheme="majorEastAsia" w:hAnsiTheme="majorHAnsi" w:cstheme="majorBidi"/>
+      <w:rFonts w:ascii="Cambria" w:eastAsia="Times New Roman" w:hAnsi="Cambria" w:cs="Cambria"/>
       <w:i/>
       <w:iCs/>
-      <w:color w:val="4F81BD" w:themeColor="accent1"/>
+      <w:color w:val="4F81BD"/>
       <w:spacing w:val="15"/>
       <w:sz w:val="24"/>
       <w:szCs w:val="24"/>
@@ -1461,40 +1270,25 @@
     <w:name w:val="Subtitle Char"/>
     <w:basedOn w:val="DefaultParagraphFont"/>
     <w:link w:val="Subtitle"/>
-    <w:uiPriority w:val="11"/>
+    <w:uiPriority w:val="99"/>
+    <w:locked/>
     <w:rsid w:val="00392ACF"/>
     <w:rPr>
-      <w:rFonts w:asciiTheme="majorHAnsi" w:eastAsiaTheme="majorEastAsia" w:hAnsiTheme="majorHAnsi" w:cstheme="majorBidi"/>
+      <w:rFonts w:ascii="Cambria" w:hAnsi="Cambria" w:cs="Cambria"/>
       <w:i/>
       <w:iCs/>
-      <w:color w:val="4F81BD" w:themeColor="accent1"/>
+      <w:color w:val="4F81BD"/>
       <w:spacing w:val="15"/>
       <w:sz w:val="24"/>
       <w:szCs w:val="24"/>
     </w:rPr>
   </w:style>
-  <w:style w:type="character" w:customStyle="1" w:styleId="Heading1Char">
-    <w:name w:val="Heading 1 Char"/>
-    <w:basedOn w:val="DefaultParagraphFont"/>
-    <w:link w:val="Heading1"/>
-    <w:uiPriority w:val="9"/>
-    <w:rsid w:val="001A1BC6"/>
-    <w:rPr>
-      <w:rFonts w:asciiTheme="majorHAnsi" w:eastAsiaTheme="majorEastAsia" w:hAnsiTheme="majorHAnsi" w:cstheme="majorBidi"/>
-      <w:b/>
-      <w:bCs/>
-      <w:color w:val="365F91" w:themeColor="accent1" w:themeShade="BF"/>
-      <w:sz w:val="28"/>
-      <w:szCs w:val="28"/>
-    </w:rPr>
-  </w:style>
   <w:style w:type="paragraph" w:styleId="BalloonText">
     <w:name w:val="Balloon Text"/>
     <w:basedOn w:val="Normal"/>
     <w:link w:val="BalloonTextChar"/>
     <w:uiPriority w:val="99"/>
     <w:semiHidden/>
-    <w:unhideWhenUsed/>
     <w:rsid w:val="00131BDD"/>
     <w:pPr>
       <w:spacing w:after="0" w:line="240" w:lineRule="auto"/>
@@ -1511,6 +1305,7 @@
     <w:link w:val="BalloonText"/>
     <w:uiPriority w:val="99"/>
     <w:semiHidden/>
+    <w:locked/>
     <w:rsid w:val="00131BDD"/>
     <w:rPr>
       <w:rFonts w:ascii="Tahoma" w:hAnsi="Tahoma" w:cs="Tahoma"/>
@@ -1521,24 +1316,24 @@
   <w:style w:type="paragraph" w:styleId="ListParagraph">
     <w:name w:val="List Paragraph"/>
     <w:basedOn w:val="Normal"/>
-    <w:uiPriority w:val="34"/>
+    <w:uiPriority w:val="99"/>
     <w:qFormat/>
     <w:rsid w:val="005105F7"/>
     <w:pPr>
       <w:ind w:left="720"/>
-      <w:contextualSpacing/>
     </w:pPr>
   </w:style>
   <w:style w:type="table" w:styleId="TableGrid">
     <w:name w:val="Table Grid"/>
     <w:basedOn w:val="TableNormal"/>
-    <w:uiPriority w:val="59"/>
+    <w:uiPriority w:val="99"/>
     <w:rsid w:val="005105F7"/>
-    <w:pPr>
-      <w:spacing w:after="0" w:line="240" w:lineRule="auto"/>
-    </w:pPr>
+    <w:rPr>
+      <w:rFonts w:cs="Calibri"/>
+      <w:sz w:val="20"/>
+      <w:szCs w:val="20"/>
+    </w:rPr>
     <w:tblPr>
-      <w:tblInd w:w="0" w:type="dxa"/>
       <w:tblBorders>
         <w:top w:val="single" w:sz="4" w:space="0" w:color="auto"/>
         <w:left w:val="single" w:sz="4" w:space="0" w:color="auto"/>
@@ -1561,7 +1356,6 @@
     <w:link w:val="FootnoteTextChar"/>
     <w:uiPriority w:val="99"/>
     <w:semiHidden/>
-    <w:unhideWhenUsed/>
     <w:rsid w:val="005105F7"/>
     <w:pPr>
       <w:spacing w:after="0" w:line="240" w:lineRule="auto"/>
@@ -1577,6 +1371,7 @@
     <w:link w:val="FootnoteText"/>
     <w:uiPriority w:val="99"/>
     <w:semiHidden/>
+    <w:locked/>
     <w:rsid w:val="005105F7"/>
     <w:rPr>
       <w:sz w:val="20"/>
@@ -1588,49 +1383,32 @@
     <w:basedOn w:val="DefaultParagraphFont"/>
     <w:uiPriority w:val="99"/>
     <w:semiHidden/>
-    <w:unhideWhenUsed/>
     <w:rsid w:val="005105F7"/>
     <w:rPr>
       <w:vertAlign w:val="superscript"/>
     </w:rPr>
   </w:style>
-  <w:style w:type="character" w:customStyle="1" w:styleId="Heading2Char">
-    <w:name w:val="Heading 2 Char"/>
-    <w:basedOn w:val="DefaultParagraphFont"/>
-    <w:link w:val="Heading2"/>
-    <w:uiPriority w:val="9"/>
-    <w:rsid w:val="005105F7"/>
-    <w:rPr>
-      <w:rFonts w:asciiTheme="majorHAnsi" w:eastAsiaTheme="majorEastAsia" w:hAnsiTheme="majorHAnsi" w:cstheme="majorBidi"/>
-      <w:b/>
-      <w:bCs/>
-      <w:color w:val="4F81BD" w:themeColor="accent1"/>
-      <w:sz w:val="26"/>
-      <w:szCs w:val="26"/>
-    </w:rPr>
-  </w:style>
   <w:style w:type="paragraph" w:customStyle="1" w:styleId="USAIDbody">
     <w:name w:val="USAID body"/>
     <w:basedOn w:val="Normal"/>
+    <w:uiPriority w:val="99"/>
     <w:rsid w:val="005105F7"/>
     <w:pPr>
       <w:spacing w:before="120" w:after="0" w:line="264" w:lineRule="auto"/>
     </w:pPr>
     <w:rPr>
       <w:rFonts w:ascii="Times New Roman" w:eastAsia="Times New Roman" w:hAnsi="Times New Roman" w:cs="Times New Roman"/>
-      <w:bCs/>
-      <w:iCs/>
       <w:sz w:val="24"/>
       <w:szCs w:val="24"/>
     </w:rPr>
   </w:style>
   <w:style w:type="paragraph" w:styleId="BodyText">
     <w:name w:val="Body Text"/>
+    <w:basedOn w:val="Normal"/>
     <w:next w:val="USAIDbody"/>
     <w:link w:val="BodyTextChar"/>
     <w:uiPriority w:val="99"/>
     <w:semiHidden/>
-    <w:unhideWhenUsed/>
     <w:rsid w:val="005105F7"/>
     <w:pPr>
       <w:spacing w:after="120"/>
@@ -1642,7 +1420,13 @@
     <w:link w:val="BodyText"/>
     <w:uiPriority w:val="99"/>
     <w:semiHidden/>
+    <w:locked/>
     <w:rsid w:val="005105F7"/>
+    <w:rPr>
+      <w:sz w:val="22"/>
+      <w:szCs w:val="22"/>
+      <w:lang w:val="en-US" w:eastAsia="en-US"/>
+    </w:rPr>
   </w:style>
 </w:styles>
 </file>
@@ -1928,16 +1712,4 @@
   <a:objectDefaults/>
   <a:extraClrSchemeLst/>
 </a:theme>
-</file>
-
-<file path=customXml/item1.xml><?xml version="1.0" encoding="utf-8"?>
-<b:Sources xmlns:b="http://schemas.openxmlformats.org/officeDocument/2006/bibliography" xmlns="http://schemas.openxmlformats.org/officeDocument/2006/bibliography" SelectedStyle="\APA.XSL" StyleName="APA"/>
-</file>
-
-<file path=customXml/itemProps1.xml><?xml version="1.0" encoding="utf-8"?>
-<ds:datastoreItem xmlns:ds="http://schemas.openxmlformats.org/officeDocument/2006/customXml" ds:itemID="{CB97DC34-0980-406B-9CC4-BBF4113EAA47}">
-  <ds:schemaRefs>
-    <ds:schemaRef ds:uri="http://schemas.openxmlformats.org/officeDocument/2006/bibliography"/>
-  </ds:schemaRefs>
-</ds:datastoreItem>
 </file>
</xml_diff>